<commit_message>
Fix non-Functional requirement num.18a
Sequence Diagram:  Store all the information from a game, such as:
actions performed by all players in the game, the cards dealt at each
round, round beginning and end, etc.
</commit_message>
<xml_diff>
--- a/Diagrams/informationStoring.docx
+++ b/Diagrams/informationStoring.docx
@@ -65,15 +65,7 @@
         <w:t>Brief description</w:t>
       </w:r>
       <w:r>
-        <w:t xml:space="preserve">: Store all the information from a game, such as: actions performed by all players in the game, the cards dealt at each round, </w:t>
-      </w:r>
-      <w:proofErr w:type="gramStart"/>
-      <w:r>
-        <w:t>round</w:t>
-      </w:r>
-      <w:proofErr w:type="gramEnd"/>
-      <w:r>
-        <w:t xml:space="preserve"> beginning and end, etc.</w:t>
+        <w:t>: Store all the information from a game, such as: actions performed by all players in the game, the cards dealt at each round, round beginning and end, etc.</w:t>
       </w:r>
     </w:p>
     <w:p>
@@ -92,7 +84,19 @@
         <w:t>Actors</w:t>
       </w:r>
       <w:r>
-        <w:t>: Primary – Information Center, secondary – Game Center.</w:t>
+        <w:t xml:space="preserve">: Primary – </w:t>
+      </w:r>
+      <w:r>
+        <w:t>Game</w:t>
+      </w:r>
+      <w:r>
+        <w:t xml:space="preserve"> Center, secondary – </w:t>
+      </w:r>
+      <w:r>
+        <w:t>User</w:t>
+      </w:r>
+      <w:r>
+        <w:t>.</w:t>
       </w:r>
     </w:p>
     <w:p>
@@ -180,16 +184,7 @@
         </w:numPr>
       </w:pPr>
       <w:r>
-        <w:t xml:space="preserve">When game is </w:t>
-      </w:r>
-      <w:r>
-        <w:t>ended</w:t>
-      </w:r>
-      <w:r>
-        <w:t>, t</w:t>
-      </w:r>
-      <w:r>
-        <w:t>he game center send the game log to the Info Center.</w:t>
+        <w:t xml:space="preserve"> Player make a new move.</w:t>
       </w:r>
     </w:p>
     <w:p>
@@ -201,10 +196,7 @@
         </w:numPr>
       </w:pPr>
       <w:r>
-        <w:t>The Info Center</w:t>
-      </w:r>
-      <w:r>
-        <w:t xml:space="preserve"> parse the game log, and compute the statistical information. </w:t>
+        <w:t>The game receives it, and pass it to the Game Center.</w:t>
       </w:r>
     </w:p>
     <w:p>
@@ -216,13 +208,34 @@
         </w:numPr>
       </w:pPr>
       <w:r>
-        <w:t xml:space="preserve">The Info Center saves the game log, and updates the user </w:t>
-      </w:r>
-      <w:r>
-        <w:t>statistics</w:t>
-      </w:r>
-      <w:r>
-        <w:t>.</w:t>
+        <w:t xml:space="preserve">The </w:t>
+      </w:r>
+      <w:r>
+        <w:t>Game</w:t>
+      </w:r>
+      <w:r>
+        <w:t xml:space="preserve"> Center </w:t>
+      </w:r>
+      <w:r>
+        <w:t>add</w:t>
+      </w:r>
+      <w:r>
+        <w:t xml:space="preserve"> </w:t>
+      </w:r>
+      <w:r>
+        <w:t>the move to the game log.</w:t>
+      </w:r>
+    </w:p>
+    <w:p>
+      <w:pPr>
+        <w:pStyle w:val="a3"/>
+        <w:numPr>
+          <w:ilvl w:val="2"/>
+          <w:numId w:val="1"/>
+        </w:numPr>
+      </w:pPr>
+      <w:r>
+        <w:t>The Game Center send the replay to the DB for saving.</w:t>
       </w:r>
     </w:p>
     <w:p>
@@ -247,6 +260,30 @@
     <w:p>
       <w:pPr>
         <w:pStyle w:val="a3"/>
+        <w:ind w:left="792"/>
+      </w:pPr>
+      <w:r>
+        <w:rPr>
+          <w:b/>
+          <w:bCs/>
+        </w:rPr>
+        <w:t>5</w:t>
+      </w:r>
+      <w:r>
+        <w:t>.</w:t>
+      </w:r>
+      <w:r>
+        <w:t>2.1 If the Game Center does not get an answer from the DB in 5 Second</w:t>
+      </w:r>
+      <w:r>
+        <w:t>s. The DB sends Ok to the Game.</w:t>
+      </w:r>
+      <w:bookmarkStart w:id="0" w:name="_GoBack"/>
+      <w:bookmarkEnd w:id="0"/>
+    </w:p>
+    <w:p>
+      <w:pPr>
+        <w:pStyle w:val="a3"/>
         <w:ind w:left="1224"/>
         <w:rPr>
           <w:u w:val="single"/>
@@ -261,8 +298,6 @@
         <w:pStyle w:val="a3"/>
         <w:ind w:left="792"/>
       </w:pPr>
-      <w:bookmarkStart w:id="0" w:name="_GoBack"/>
-      <w:bookmarkEnd w:id="0"/>
       <w:r>
         <w:br/>
       </w:r>
@@ -314,9 +349,9 @@
         </w:rPr>
         <w:drawing>
           <wp:inline distT="0" distB="0" distL="0" distR="0">
-            <wp:extent cx="4676775" cy="2295525"/>
-            <wp:effectExtent l="0" t="0" r="9525" b="9525"/>
-            <wp:docPr id="2" name="תמונה 2"/>
+            <wp:extent cx="5274310" cy="2078355"/>
+            <wp:effectExtent l="0" t="0" r="2540" b="0"/>
+            <wp:docPr id="1" name="תמונה 1"/>
             <wp:cNvGraphicFramePr>
               <a:graphicFrameLocks xmlns:a="http://schemas.openxmlformats.org/drawingml/2006/main" noChangeAspect="1"/>
             </wp:cNvGraphicFramePr>
@@ -324,7 +359,7 @@
               <a:graphicData uri="http://schemas.openxmlformats.org/drawingml/2006/picture">
                 <pic:pic xmlns:pic="http://schemas.openxmlformats.org/drawingml/2006/picture">
                   <pic:nvPicPr>
-                    <pic:cNvPr id="2" name="informationStoring.jpg"/>
+                    <pic:cNvPr id="1" name="info.jpg"/>
                     <pic:cNvPicPr/>
                   </pic:nvPicPr>
                   <pic:blipFill>
@@ -342,7 +377,7 @@
                   <pic:spPr>
                     <a:xfrm>
                       <a:off x="0" y="0"/>
-                      <a:ext cx="4676775" cy="2295525"/>
+                      <a:ext cx="5274310" cy="2078355"/>
                     </a:xfrm>
                     <a:prstGeom prst="rect">
                       <a:avLst/>
@@ -1124,7 +1159,6 @@
   <w:style w:type="character" w:default="1" w:styleId="a0">
     <w:name w:val="Default Paragraph Font"/>
     <w:uiPriority w:val="1"/>
-    <w:semiHidden/>
     <w:unhideWhenUsed/>
   </w:style>
   <w:style w:type="table" w:default="1" w:styleId="a1">

</xml_diff>